<commit_message>
hopefully the last commit for the day
</commit_message>
<xml_diff>
--- a/check out.docx
+++ b/check out.docx
@@ -65,6 +65,19 @@
           <w:lang w:val="en-US"/>
         </w:rPr>
         <w:t xml:space="preserve"> experiment</w:t>
+      </w:r>
+      <w:r>
+        <w:rPr>
+          <w:lang w:val="en-US"/>
+        </w:rPr>
+        <w:br/>
+      </w:r>
+      <w:r>
+        <w:rPr>
+          <w:lang w:val="en-US"/>
+        </w:rPr>
+        <w:br/>
+        <w:t>one more time</w:t>
       </w:r>
     </w:p>
     <w:sectPr>

</xml_diff>